<commit_message>
Change glossary and variants
</commit_message>
<xml_diff>
--- a/lab2/Варианты использования.docx
+++ b/lab2/Варианты использования.docx
@@ -5,6 +5,501 @@
     <w:p>
       <w:pPr>
         <w:pStyle w:val="western"/>
+        <w:rPr>
+          <w:b/>
+          <w:bCs/>
+          <w:sz w:val="32"/>
+          <w:szCs w:val="32"/>
+        </w:rPr>
+      </w:pPr>
+      <w:r>
+        <w:rPr>
+          <w:b/>
+          <w:bCs/>
+          <w:sz w:val="32"/>
+          <w:szCs w:val="32"/>
+        </w:rPr>
+        <w:t>Основные варианты использования:</w:t>
+      </w:r>
+    </w:p>
+    <w:p>
+      <w:pPr>
+        <w:pStyle w:val="western"/>
+        <w:numPr>
+          <w:ilvl w:val="0"/>
+          <w:numId w:val="5"/>
+        </w:numPr>
+        <w:rPr>
+          <w:bCs/>
+        </w:rPr>
+      </w:pPr>
+      <w:r>
+        <w:rPr>
+          <w:bCs/>
+          <w:lang w:val="en-GB"/>
+        </w:rPr>
+        <w:t>Login</w:t>
+      </w:r>
+      <w:r>
+        <w:rPr>
+          <w:bCs/>
+        </w:rPr>
+        <w:t xml:space="preserve"> (Войти в систему)</w:t>
+      </w:r>
+    </w:p>
+    <w:p>
+      <w:pPr>
+        <w:pStyle w:val="western"/>
+        <w:numPr>
+          <w:ilvl w:val="0"/>
+          <w:numId w:val="5"/>
+        </w:numPr>
+        <w:rPr>
+          <w:bCs/>
+        </w:rPr>
+      </w:pPr>
+      <w:r>
+        <w:rPr>
+          <w:bCs/>
+          <w:lang w:val="en-GB"/>
+        </w:rPr>
+        <w:t>Create User</w:t>
+      </w:r>
+      <w:r>
+        <w:rPr>
+          <w:bCs/>
+        </w:rPr>
+        <w:t xml:space="preserve"> </w:t>
+      </w:r>
+      <w:r>
+        <w:rPr>
+          <w:bCs/>
+          <w:lang w:val="en-GB"/>
+        </w:rPr>
+        <w:t>(</w:t>
+      </w:r>
+      <w:r>
+        <w:rPr>
+          <w:bCs/>
+        </w:rPr>
+        <w:t>Создать пользователя</w:t>
+      </w:r>
+      <w:r>
+        <w:rPr>
+          <w:bCs/>
+          <w:lang w:val="en-GB"/>
+        </w:rPr>
+        <w:t>)</w:t>
+      </w:r>
+    </w:p>
+    <w:p>
+      <w:pPr>
+        <w:pStyle w:val="western"/>
+        <w:numPr>
+          <w:ilvl w:val="0"/>
+          <w:numId w:val="5"/>
+        </w:numPr>
+        <w:rPr>
+          <w:bCs/>
+        </w:rPr>
+      </w:pPr>
+      <w:r>
+        <w:rPr>
+          <w:bCs/>
+          <w:lang w:val="en-GB"/>
+        </w:rPr>
+        <w:t>Edit User (</w:t>
+      </w:r>
+      <w:r>
+        <w:rPr>
+          <w:bCs/>
+        </w:rPr>
+        <w:t>Редактировать пользователя</w:t>
+      </w:r>
+      <w:r>
+        <w:rPr>
+          <w:bCs/>
+          <w:lang w:val="en-GB"/>
+        </w:rPr>
+        <w:t>)</w:t>
+      </w:r>
+    </w:p>
+    <w:p>
+      <w:pPr>
+        <w:pStyle w:val="western"/>
+        <w:numPr>
+          <w:ilvl w:val="0"/>
+          <w:numId w:val="5"/>
+        </w:numPr>
+        <w:rPr>
+          <w:bCs/>
+        </w:rPr>
+      </w:pPr>
+      <w:r>
+        <w:rPr>
+          <w:bCs/>
+          <w:lang w:val="en-GB"/>
+        </w:rPr>
+        <w:t>Create Product (</w:t>
+      </w:r>
+      <w:r>
+        <w:rPr>
+          <w:bCs/>
+        </w:rPr>
+        <w:t>Создание продукта</w:t>
+      </w:r>
+      <w:r>
+        <w:rPr>
+          <w:bCs/>
+          <w:lang w:val="en-GB"/>
+        </w:rPr>
+        <w:t>)</w:t>
+      </w:r>
+    </w:p>
+    <w:p>
+      <w:pPr>
+        <w:pStyle w:val="western"/>
+        <w:numPr>
+          <w:ilvl w:val="0"/>
+          <w:numId w:val="5"/>
+        </w:numPr>
+        <w:rPr>
+          <w:bCs/>
+        </w:rPr>
+      </w:pPr>
+      <w:r>
+        <w:rPr>
+          <w:bCs/>
+          <w:lang w:val="en-GB"/>
+        </w:rPr>
+        <w:t>Create Order</w:t>
+      </w:r>
+      <w:r>
+        <w:rPr>
+          <w:bCs/>
+        </w:rPr>
+        <w:t xml:space="preserve"> (Создание заказа)</w:t>
+      </w:r>
+    </w:p>
+    <w:p>
+      <w:pPr>
+        <w:pStyle w:val="western"/>
+        <w:numPr>
+          <w:ilvl w:val="0"/>
+          <w:numId w:val="5"/>
+        </w:numPr>
+        <w:rPr>
+          <w:bCs/>
+        </w:rPr>
+      </w:pPr>
+      <w:r>
+        <w:rPr>
+          <w:bCs/>
+          <w:lang w:val="en-GB"/>
+        </w:rPr>
+        <w:t>Create</w:t>
+      </w:r>
+      <w:r>
+        <w:rPr>
+          <w:bCs/>
+        </w:rPr>
+        <w:t xml:space="preserve"> </w:t>
+      </w:r>
+      <w:r>
+        <w:rPr>
+          <w:bCs/>
+          <w:lang w:val="en-GB"/>
+        </w:rPr>
+        <w:t>Transport</w:t>
+      </w:r>
+      <w:r>
+        <w:rPr>
+          <w:bCs/>
+        </w:rPr>
+        <w:t xml:space="preserve"> </w:t>
+      </w:r>
+      <w:r>
+        <w:rPr>
+          <w:bCs/>
+          <w:lang w:val="en-GB"/>
+        </w:rPr>
+        <w:t>List</w:t>
+      </w:r>
+      <w:r>
+        <w:rPr>
+          <w:bCs/>
+        </w:rPr>
+        <w:t xml:space="preserve"> (Создание транспортного листа)</w:t>
+      </w:r>
+    </w:p>
+    <w:p>
+      <w:pPr>
+        <w:pStyle w:val="western"/>
+        <w:numPr>
+          <w:ilvl w:val="0"/>
+          <w:numId w:val="5"/>
+        </w:numPr>
+        <w:rPr>
+          <w:bCs/>
+        </w:rPr>
+      </w:pPr>
+      <w:r>
+        <w:rPr>
+          <w:bCs/>
+          <w:lang w:val="en-GB"/>
+        </w:rPr>
+        <w:t xml:space="preserve">Create </w:t>
+      </w:r>
+      <w:proofErr w:type="spellStart"/>
+      <w:r>
+        <w:rPr>
+          <w:bCs/>
+          <w:lang w:val="en-GB"/>
+        </w:rPr>
+        <w:t>Catalog</w:t>
+      </w:r>
+      <w:proofErr w:type="spellEnd"/>
+      <w:r>
+        <w:rPr>
+          <w:bCs/>
+        </w:rPr>
+        <w:t xml:space="preserve"> (Создание каталога)</w:t>
+      </w:r>
+    </w:p>
+    <w:p>
+      <w:pPr>
+        <w:pStyle w:val="western"/>
+        <w:numPr>
+          <w:ilvl w:val="0"/>
+          <w:numId w:val="5"/>
+        </w:numPr>
+        <w:rPr>
+          <w:bCs/>
+        </w:rPr>
+      </w:pPr>
+      <w:r>
+        <w:rPr>
+          <w:bCs/>
+          <w:lang w:val="en-GB"/>
+        </w:rPr>
+        <w:t>Edit Product</w:t>
+      </w:r>
+      <w:r>
+        <w:rPr>
+          <w:bCs/>
+        </w:rPr>
+        <w:t xml:space="preserve"> (Редактирование продукта)</w:t>
+      </w:r>
+    </w:p>
+    <w:p>
+      <w:pPr>
+        <w:pStyle w:val="western"/>
+        <w:numPr>
+          <w:ilvl w:val="0"/>
+          <w:numId w:val="5"/>
+        </w:numPr>
+        <w:rPr>
+          <w:bCs/>
+        </w:rPr>
+      </w:pPr>
+      <w:r>
+        <w:rPr>
+          <w:bCs/>
+          <w:lang w:val="en-GB"/>
+        </w:rPr>
+        <w:t>Edit Order</w:t>
+      </w:r>
+      <w:r>
+        <w:rPr>
+          <w:bCs/>
+        </w:rPr>
+        <w:t xml:space="preserve"> (Редактирование заказа)</w:t>
+      </w:r>
+    </w:p>
+    <w:p>
+      <w:pPr>
+        <w:pStyle w:val="western"/>
+        <w:numPr>
+          <w:ilvl w:val="0"/>
+          <w:numId w:val="5"/>
+        </w:numPr>
+        <w:rPr>
+          <w:bCs/>
+        </w:rPr>
+      </w:pPr>
+      <w:r>
+        <w:rPr>
+          <w:bCs/>
+          <w:lang w:val="en-GB"/>
+        </w:rPr>
+        <w:t>Edit</w:t>
+      </w:r>
+      <w:r>
+        <w:rPr>
+          <w:bCs/>
+        </w:rPr>
+        <w:t xml:space="preserve"> </w:t>
+      </w:r>
+      <w:r>
+        <w:rPr>
+          <w:bCs/>
+          <w:lang w:val="en-GB"/>
+        </w:rPr>
+        <w:t>Transport</w:t>
+      </w:r>
+      <w:r>
+        <w:rPr>
+          <w:bCs/>
+        </w:rPr>
+        <w:t xml:space="preserve"> </w:t>
+      </w:r>
+      <w:r>
+        <w:rPr>
+          <w:bCs/>
+          <w:lang w:val="en-GB"/>
+        </w:rPr>
+        <w:t>List</w:t>
+      </w:r>
+      <w:r>
+        <w:rPr>
+          <w:bCs/>
+        </w:rPr>
+        <w:t xml:space="preserve"> (Редактирование транспортного листа)</w:t>
+      </w:r>
+    </w:p>
+    <w:p>
+      <w:pPr>
+        <w:pStyle w:val="western"/>
+        <w:numPr>
+          <w:ilvl w:val="0"/>
+          <w:numId w:val="5"/>
+        </w:numPr>
+        <w:rPr>
+          <w:bCs/>
+        </w:rPr>
+      </w:pPr>
+      <w:r>
+        <w:rPr>
+          <w:bCs/>
+          <w:lang w:val="en-GB"/>
+        </w:rPr>
+        <w:t xml:space="preserve">Edit </w:t>
+      </w:r>
+      <w:proofErr w:type="spellStart"/>
+      <w:r>
+        <w:rPr>
+          <w:bCs/>
+          <w:lang w:val="en-GB"/>
+        </w:rPr>
+        <w:t>Catalog</w:t>
+      </w:r>
+      <w:proofErr w:type="spellEnd"/>
+      <w:r>
+        <w:rPr>
+          <w:bCs/>
+        </w:rPr>
+        <w:t xml:space="preserve"> (Редактирование каталога)</w:t>
+      </w:r>
+    </w:p>
+    <w:p>
+      <w:pPr>
+        <w:pStyle w:val="western"/>
+        <w:numPr>
+          <w:ilvl w:val="0"/>
+          <w:numId w:val="5"/>
+        </w:numPr>
+        <w:rPr>
+          <w:bCs/>
+        </w:rPr>
+      </w:pPr>
+      <w:r>
+        <w:rPr>
+          <w:bCs/>
+          <w:lang w:val="en-GB"/>
+        </w:rPr>
+        <w:t xml:space="preserve">Publish </w:t>
+      </w:r>
+      <w:proofErr w:type="spellStart"/>
+      <w:r>
+        <w:rPr>
+          <w:bCs/>
+          <w:lang w:val="en-GB"/>
+        </w:rPr>
+        <w:t>Catalog</w:t>
+      </w:r>
+      <w:proofErr w:type="spellEnd"/>
+      <w:r>
+        <w:rPr>
+          <w:bCs/>
+        </w:rPr>
+        <w:t xml:space="preserve"> (Публикация каталога)</w:t>
+      </w:r>
+    </w:p>
+    <w:p>
+      <w:pPr>
+        <w:pStyle w:val="western"/>
+        <w:numPr>
+          <w:ilvl w:val="0"/>
+          <w:numId w:val="5"/>
+        </w:numPr>
+        <w:rPr>
+          <w:bCs/>
+        </w:rPr>
+      </w:pPr>
+      <w:r>
+        <w:rPr>
+          <w:bCs/>
+          <w:lang w:val="en-GB"/>
+        </w:rPr>
+        <w:t>Handle</w:t>
+      </w:r>
+      <w:r>
+        <w:rPr>
+          <w:bCs/>
+        </w:rPr>
+        <w:t xml:space="preserve"> </w:t>
+      </w:r>
+      <w:r>
+        <w:rPr>
+          <w:bCs/>
+          <w:lang w:val="en-GB"/>
+        </w:rPr>
+        <w:t>Product</w:t>
+      </w:r>
+      <w:r>
+        <w:rPr>
+          <w:bCs/>
+        </w:rPr>
+        <w:t xml:space="preserve"> </w:t>
+      </w:r>
+      <w:r>
+        <w:rPr>
+          <w:bCs/>
+          <w:lang w:val="en-GB"/>
+        </w:rPr>
+        <w:t>Return</w:t>
+      </w:r>
+      <w:r>
+        <w:rPr>
+          <w:bCs/>
+        </w:rPr>
+        <w:t xml:space="preserve"> (Обработка возврата продукта)</w:t>
+      </w:r>
+    </w:p>
+    <w:p>
+      <w:pPr>
+        <w:pStyle w:val="western"/>
+        <w:rPr>
+          <w:b/>
+          <w:bCs/>
+          <w:sz w:val="32"/>
+          <w:szCs w:val="32"/>
+        </w:rPr>
+      </w:pPr>
+    </w:p>
+    <w:p>
+      <w:pPr>
+        <w:pStyle w:val="western"/>
       </w:pPr>
       <w:r>
         <w:rPr>
@@ -142,6 +637,7 @@
         <w:pStyle w:val="western"/>
       </w:pPr>
       <w:r>
+        <w:lastRenderedPageBreak/>
         <w:t>Если вариант использования выполнен успешно, пользователь входит в систему. В противном случае состояние системы не изменится.</w:t>
       </w:r>
     </w:p>
@@ -149,8 +645,6 @@
       <w:pPr>
         <w:pStyle w:val="western"/>
       </w:pPr>
-      <w:bookmarkStart w:id="0" w:name="_GoBack"/>
-      <w:bookmarkEnd w:id="0"/>
     </w:p>
     <w:p>
       <w:pPr>
@@ -248,7 +742,13 @@
         </w:numPr>
       </w:pPr>
       <w:r>
-        <w:t>Продавец выбирает продукты из каталога по желанию клиента.</w:t>
+        <w:t xml:space="preserve">Продавец выбирает </w:t>
+      </w:r>
+      <w:r>
+        <w:t>продукт</w:t>
+      </w:r>
+      <w:r>
+        <w:t>ы из каталога по желанию клиента.</w:t>
       </w:r>
     </w:p>
     <w:p>
@@ -260,7 +760,13 @@
         </w:numPr>
       </w:pPr>
       <w:r>
-        <w:t>Система отображает выбранные товары в форме заказа.</w:t>
+        <w:t xml:space="preserve">Система отображает выбранные </w:t>
+      </w:r>
+      <w:r>
+        <w:t>продукт</w:t>
+      </w:r>
+      <w:r>
+        <w:t>ы в форме заказа.</w:t>
       </w:r>
     </w:p>
     <w:p>
@@ -272,7 +778,13 @@
         </w:numPr>
       </w:pPr>
       <w:r>
-        <w:t>Для каждого товара отображается количество и его общая стоимость.</w:t>
+        <w:t xml:space="preserve">Для каждого </w:t>
+      </w:r>
+      <w:r>
+        <w:t>продукт</w:t>
+      </w:r>
+      <w:r>
+        <w:t>а отображается количество и его общая стоимость.</w:t>
       </w:r>
     </w:p>
     <w:p>
@@ -308,7 +820,6 @@
         </w:numPr>
       </w:pPr>
       <w:r>
-        <w:lastRenderedPageBreak/>
         <w:t xml:space="preserve"> Система сохраняет заказ.</w:t>
       </w:r>
     </w:p>
@@ -573,16 +1084,27 @@
         <w:pStyle w:val="western"/>
       </w:pPr>
       <w:r>
-        <w:t xml:space="preserve">2. Система предоставляет доступ к имеющимся товарам. </w:t>
-      </w:r>
-    </w:p>
-    <w:p>
-      <w:pPr>
-        <w:pStyle w:val="western"/>
-      </w:pPr>
-      <w:r>
-        <w:lastRenderedPageBreak/>
-        <w:t>3. Управляющий выбирает товары и вносит дополнительную информацию.</w:t>
+        <w:t xml:space="preserve">2. Система предоставляет доступ к имеющимся </w:t>
+      </w:r>
+      <w:r>
+        <w:t>продукт</w:t>
+      </w:r>
+      <w:r>
+        <w:t xml:space="preserve">ам. </w:t>
+      </w:r>
+    </w:p>
+    <w:p>
+      <w:pPr>
+        <w:pStyle w:val="western"/>
+      </w:pPr>
+      <w:r>
+        <w:t xml:space="preserve">3. Управляющий выбирает </w:t>
+      </w:r>
+      <w:r>
+        <w:t>продукт</w:t>
+      </w:r>
+      <w:r>
+        <w:t>ы и вносит дополнительную информацию.</w:t>
       </w:r>
     </w:p>
     <w:p>
@@ -764,10 +1286,11 @@
         <w:pStyle w:val="western"/>
       </w:pPr>
       <w:r>
-        <w:t>Данный вариант использования</w:t>
-      </w:r>
-      <w:r>
-        <w:t xml:space="preserve"> позволяет управляющему продукцией создать продукт</w:t>
+        <w:lastRenderedPageBreak/>
+        <w:t xml:space="preserve">Данный вариант использования позволяет управляющему продукцией создать </w:t>
+      </w:r>
+      <w:r>
+        <w:t>продукт</w:t>
       </w:r>
       <w:r>
         <w:t>.</w:t>
@@ -812,7 +1335,13 @@
         <w:t>2</w:t>
       </w:r>
       <w:r>
-        <w:t>. Система выводит форму для заполнения информации о товаре.</w:t>
+        <w:t xml:space="preserve">. Система выводит форму для заполнения информации о </w:t>
+      </w:r>
+      <w:r>
+        <w:t>продукт</w:t>
+      </w:r>
+      <w:r>
+        <w:t>е.</w:t>
       </w:r>
     </w:p>
     <w:p>
@@ -853,14 +1382,19 @@
         <w:pStyle w:val="western"/>
       </w:pPr>
       <w:r>
-        <w:lastRenderedPageBreak/>
         <w:t>5</w:t>
       </w:r>
       <w:r>
         <w:t xml:space="preserve">. Система выводит список </w:t>
       </w:r>
       <w:r>
-        <w:t>созданных товаров</w:t>
+        <w:t xml:space="preserve">созданных </w:t>
+      </w:r>
+      <w:r>
+        <w:t>продукт</w:t>
+      </w:r>
+      <w:r>
+        <w:t>ов</w:t>
       </w:r>
       <w:r>
         <w:t>.</w:t>
@@ -916,7 +1450,7 @@
           <w:i/>
           <w:iCs/>
         </w:rPr>
-        <w:t>Товар</w:t>
+        <w:t>Продукт</w:t>
       </w:r>
       <w:r>
         <w:rPr>
@@ -936,19 +1470,31 @@
         <w:t xml:space="preserve">1. Система выдает управляющему магазином предупреждение о том, что </w:t>
       </w:r>
       <w:r>
-        <w:t>товар</w:t>
+        <w:t>продукт</w:t>
       </w:r>
       <w:r>
         <w:t xml:space="preserve"> уже существует и запрашивает дальнейшее действие (удалить существующ</w:t>
       </w:r>
       <w:r>
-        <w:t>ий товар и создать новый</w:t>
+        <w:t xml:space="preserve">ий </w:t>
+      </w:r>
+      <w:r>
+        <w:t>продукт</w:t>
+      </w:r>
+      <w:r>
+        <w:t xml:space="preserve"> и создать новый</w:t>
       </w:r>
       <w:r>
         <w:t xml:space="preserve"> или отменить создание</w:t>
       </w:r>
       <w:r>
-        <w:t xml:space="preserve"> нового товара</w:t>
+        <w:t xml:space="preserve"> нового </w:t>
+      </w:r>
+      <w:r>
+        <w:t>продукт</w:t>
+      </w:r>
+      <w:r>
+        <w:t>а</w:t>
       </w:r>
       <w:r>
         <w:t>).</w:t>
@@ -962,7 +1508,13 @@
         <w:t>2. Управляющий магазином выбирает дальнейшее действие. Если о</w:t>
       </w:r>
       <w:r>
-        <w:t>н отказывается от создания нового товара</w:t>
+        <w:t xml:space="preserve">н отказывается от создания нового </w:t>
+      </w:r>
+      <w:r>
+        <w:t>продукт</w:t>
+      </w:r>
+      <w:r>
+        <w:t>а</w:t>
       </w:r>
       <w:r>
         <w:t>, то вариант использования завершается, иначе продолжает выполняться основной поток.</w:t>
@@ -1005,7 +1557,14 @@
         <w:pStyle w:val="western"/>
       </w:pPr>
       <w:r>
-        <w:t>Созданы новые товары</w:t>
+        <w:lastRenderedPageBreak/>
+        <w:t xml:space="preserve">Созданы новые </w:t>
+      </w:r>
+      <w:r>
+        <w:t>продукт</w:t>
+      </w:r>
+      <w:r>
+        <w:t>ы</w:t>
       </w:r>
       <w:r>
         <w:t>.</w:t>
@@ -1071,13 +1630,7 @@
         <w:pStyle w:val="western"/>
       </w:pPr>
       <w:r>
-        <w:t xml:space="preserve">Данный вариант использования позволяет управляющему продукцией </w:t>
-      </w:r>
-      <w:r>
-        <w:t>изменить</w:t>
-      </w:r>
-      <w:r>
-        <w:t xml:space="preserve"> продукт.</w:t>
+        <w:t>Данный вариант использования позволяет управляющему продукцией изменить продукт.</w:t>
       </w:r>
     </w:p>
     <w:p>
@@ -1101,10 +1654,13 @@
         </w:numPr>
       </w:pPr>
       <w:r>
-        <w:t xml:space="preserve">Управляющий продукцией запрашивает </w:t>
-      </w:r>
-      <w:r>
-        <w:t>изменение продукт.</w:t>
+        <w:t xml:space="preserve">Система выводит список существующих </w:t>
+      </w:r>
+      <w:r>
+        <w:t>продукт</w:t>
+      </w:r>
+      <w:r>
+        <w:t>ов.</w:t>
       </w:r>
     </w:p>
     <w:p>
@@ -1116,7 +1672,10 @@
         </w:numPr>
       </w:pPr>
       <w:r>
-        <w:t>Система выводит список существующих товаров.</w:t>
+        <w:t>Система выполняет поиск в списке продуктов</w:t>
+      </w:r>
+      <w:r>
+        <w:t>.</w:t>
       </w:r>
     </w:p>
     <w:p>
@@ -1128,7 +1687,7 @@
         </w:numPr>
       </w:pPr>
       <w:r>
-        <w:t>Управляющий ищет товар.</w:t>
+        <w:t>Управляющий выбирает.</w:t>
       </w:r>
     </w:p>
     <w:p>
@@ -1140,7 +1699,25 @@
         </w:numPr>
       </w:pPr>
       <w:r>
-        <w:t>Система выводит форму для заполнения информации о товаре.</w:t>
+        <w:t>Система выводит</w:t>
+      </w:r>
+      <w:r>
+        <w:t xml:space="preserve"> заполненную форму</w:t>
+      </w:r>
+      <w:r>
+        <w:t xml:space="preserve"> о </w:t>
+      </w:r>
+      <w:r>
+        <w:t>продукт</w:t>
+      </w:r>
+      <w:r>
+        <w:t>е</w:t>
+      </w:r>
+      <w:r>
+        <w:t xml:space="preserve"> с возможностью редактирования информации</w:t>
+      </w:r>
+      <w:r>
+        <w:t>.</w:t>
       </w:r>
     </w:p>
     <w:p>
@@ -1152,7 +1729,13 @@
         </w:numPr>
       </w:pPr>
       <w:r>
-        <w:t>Управляющий заполняет поля формы и сохраняет информацию.</w:t>
+        <w:t>Управляю</w:t>
+      </w:r>
+      <w:r>
+        <w:t>щий редактирует информацию</w:t>
+      </w:r>
+      <w:r>
+        <w:t>.</w:t>
       </w:r>
     </w:p>
     <w:p>
@@ -1176,25 +1759,24 @@
         </w:numPr>
       </w:pPr>
       <w:r>
-        <w:t xml:space="preserve">Система выводит список </w:t>
-      </w:r>
-      <w:r>
-        <w:t>изменений в товаре</w:t>
-      </w:r>
-      <w:r>
-        <w:t>.</w:t>
-      </w:r>
-    </w:p>
-    <w:p>
-      <w:pPr>
-        <w:pStyle w:val="western"/>
-      </w:pPr>
-      <w:r>
-        <w:rPr>
-          <w:b/>
-          <w:bCs/>
-        </w:rPr>
-        <w:lastRenderedPageBreak/>
+        <w:t xml:space="preserve">Система выводит список изменений в </w:t>
+      </w:r>
+      <w:r>
+        <w:t>продукт</w:t>
+      </w:r>
+      <w:r>
+        <w:t>е.</w:t>
+      </w:r>
+    </w:p>
+    <w:p>
+      <w:pPr>
+        <w:pStyle w:val="western"/>
+      </w:pPr>
+      <w:r>
+        <w:rPr>
+          <w:b/>
+          <w:bCs/>
+        </w:rPr>
         <w:t>Альтернативные потоки</w:t>
       </w:r>
     </w:p>
@@ -1231,7 +1813,7 @@
           <w:i/>
           <w:iCs/>
         </w:rPr>
-        <w:t xml:space="preserve">Товар </w:t>
+        <w:t>Продукт</w:t>
       </w:r>
       <w:r>
         <w:rPr>
@@ -1240,56 +1822,47 @@
           <w:i/>
           <w:iCs/>
         </w:rPr>
-        <w:t>не</w:t>
-      </w:r>
-      <w:r>
-        <w:rPr>
-          <w:b/>
-          <w:bCs/>
-          <w:i/>
-          <w:iCs/>
-        </w:rPr>
-        <w:t xml:space="preserve"> существует</w:t>
-      </w:r>
-    </w:p>
-    <w:p>
-      <w:pPr>
-        <w:pStyle w:val="western"/>
-      </w:pPr>
-      <w:r>
-        <w:t xml:space="preserve">1. Система выдает управляющему магазином предупреждение о том, что товар уже </w:t>
-      </w:r>
-      <w:r>
-        <w:t xml:space="preserve">не </w:t>
-      </w:r>
-      <w:r>
-        <w:t>существует и запрашивает дальнейшее действие (</w:t>
-      </w:r>
-      <w:r>
-        <w:t xml:space="preserve">выбрать другой </w:t>
-      </w:r>
-      <w:r>
-        <w:t xml:space="preserve">существующий товар </w:t>
-      </w:r>
-      <w:r>
-        <w:t>или перейти в создание товара</w:t>
-      </w:r>
-      <w:r>
-        <w:t>).</w:t>
-      </w:r>
-    </w:p>
-    <w:p>
-      <w:pPr>
-        <w:pStyle w:val="western"/>
-      </w:pPr>
-      <w:r>
-        <w:t xml:space="preserve">2. Управляющий магазином выбирает дальнейшее действие. Если он отказывается от </w:t>
-      </w:r>
-      <w:r>
-        <w:t>выбора</w:t>
-      </w:r>
-      <w:r>
-        <w:t xml:space="preserve"> нового товара, то вариант использования завершается, иначе продолжает выполняться основной поток.</w:t>
+        <w:t xml:space="preserve"> не существует</w:t>
+      </w:r>
+    </w:p>
+    <w:p>
+      <w:pPr>
+        <w:pStyle w:val="western"/>
+      </w:pPr>
+      <w:r>
+        <w:t xml:space="preserve">1. Система выдает управляющему магазином предупреждение о том, что </w:t>
+      </w:r>
+      <w:r>
+        <w:t>продукт</w:t>
+      </w:r>
+      <w:r>
+        <w:t xml:space="preserve"> уже не существует и запрашивает дальнейшее действие (выбрать другой существующий </w:t>
+      </w:r>
+      <w:r>
+        <w:t>продукт</w:t>
+      </w:r>
+      <w:r>
+        <w:t xml:space="preserve"> или перейти в создание </w:t>
+      </w:r>
+      <w:r>
+        <w:t>продукт</w:t>
+      </w:r>
+      <w:r>
+        <w:t>а).</w:t>
+      </w:r>
+    </w:p>
+    <w:p>
+      <w:pPr>
+        <w:pStyle w:val="western"/>
+      </w:pPr>
+      <w:r>
+        <w:t xml:space="preserve">2. Управляющий магазином выбирает дальнейшее действие. Если он отказывается от выбора нового </w:t>
+      </w:r>
+      <w:r>
+        <w:t>продукт</w:t>
+      </w:r>
+      <w:r>
+        <w:t>а, то вариант использования завершается, иначе продолжает выполняться основной поток.</w:t>
       </w:r>
     </w:p>
     <w:p>
@@ -1309,13 +1882,7 @@
         <w:pStyle w:val="western"/>
       </w:pPr>
       <w:r>
-        <w:t xml:space="preserve">Управляющий </w:t>
-      </w:r>
-      <w:r>
-        <w:t>продукцией</w:t>
-      </w:r>
-      <w:r>
-        <w:t xml:space="preserve"> авторизован в системе.</w:t>
+        <w:t>Управляющий продукцией авторизован в системе.</w:t>
       </w:r>
     </w:p>
     <w:p>
@@ -1335,18 +1902,18 @@
         <w:pStyle w:val="western"/>
       </w:pPr>
       <w:r>
-        <w:t>Изменены существующие</w:t>
-      </w:r>
-      <w:r>
-        <w:t xml:space="preserve"> товары.</w:t>
-      </w:r>
-    </w:p>
-    <w:p>
-      <w:pPr>
-        <w:pStyle w:val="western"/>
-        <w:rPr>
-          <w:lang w:val="en-GB"/>
-        </w:rPr>
+        <w:t xml:space="preserve">Изменены существующие </w:t>
+      </w:r>
+      <w:r>
+        <w:t>продукт</w:t>
+      </w:r>
+      <w:r>
+        <w:t>ы.</w:t>
+      </w:r>
+    </w:p>
+    <w:p>
+      <w:pPr>
+        <w:pStyle w:val="western"/>
       </w:pPr>
       <w:r>
         <w:rPr>
@@ -1396,6 +1963,7 @@
           <w:b/>
           <w:bCs/>
         </w:rPr>
+        <w:lastRenderedPageBreak/>
         <w:t>Краткое описание</w:t>
       </w:r>
     </w:p>
@@ -1404,31 +1972,28 @@
         <w:pStyle w:val="western"/>
       </w:pPr>
       <w:r>
-        <w:t xml:space="preserve">Данный вариант использования позволяет </w:t>
-      </w:r>
-      <w:r>
-        <w:t>продавцу</w:t>
-      </w:r>
-      <w:r>
-        <w:t xml:space="preserve"> изменить </w:t>
-      </w:r>
-      <w:r>
-        <w:t>заказ</w:t>
-      </w:r>
-      <w:r>
-        <w:t>.</w:t>
-      </w:r>
-    </w:p>
-    <w:p>
-      <w:pPr>
-        <w:pStyle w:val="western"/>
-      </w:pPr>
-      <w:r>
-        <w:rPr>
-          <w:b/>
-          <w:bCs/>
-        </w:rPr>
-        <w:t>Основной поток событий</w:t>
+        <w:t>Данный вариант использования позволяет продавцу изменить заказ.</w:t>
+      </w:r>
+    </w:p>
+    <w:p>
+      <w:pPr>
+        <w:pStyle w:val="western"/>
+      </w:pPr>
+      <w:r>
+        <w:rPr>
+          <w:b/>
+          <w:bCs/>
+        </w:rPr>
+        <w:t>Основной поток событи</w:t>
+      </w:r>
+      <w:bookmarkStart w:id="0" w:name="_GoBack"/>
+      <w:bookmarkEnd w:id="0"/>
+      <w:r>
+        <w:rPr>
+          <w:b/>
+          <w:bCs/>
+        </w:rPr>
+        <w:t>й</w:t>
       </w:r>
     </w:p>
     <w:p>
@@ -1440,13 +2005,7 @@
         </w:numPr>
       </w:pPr>
       <w:r>
-        <w:t xml:space="preserve">Управляющий продукцией запрашивает изменение </w:t>
-      </w:r>
-      <w:r>
-        <w:t>заказ</w:t>
-      </w:r>
-      <w:r>
-        <w:t>.</w:t>
+        <w:t>Система выводит список существующих заказов.</w:t>
       </w:r>
     </w:p>
     <w:p>
@@ -1458,13 +2017,7 @@
         </w:numPr>
       </w:pPr>
       <w:r>
-        <w:t xml:space="preserve">Система выводит список существующих </w:t>
-      </w:r>
-      <w:r>
-        <w:t>заказов</w:t>
-      </w:r>
-      <w:r>
-        <w:t>.</w:t>
+        <w:t xml:space="preserve">Система осуществляет поиск по списку существующих заказов. </w:t>
       </w:r>
     </w:p>
     <w:p>
@@ -1476,10 +2029,16 @@
         </w:numPr>
       </w:pPr>
       <w:r>
-        <w:t xml:space="preserve">Управляющий ищет </w:t>
-      </w:r>
-      <w:r>
-        <w:t>заказ</w:t>
+        <w:t>Сист</w:t>
+      </w:r>
+      <w:r>
+        <w:t xml:space="preserve">ема выводит форму заполненную форму </w:t>
+      </w:r>
+      <w:r>
+        <w:t>о заказ</w:t>
+      </w:r>
+      <w:r>
+        <w:t>е с возможностью редактирования формы</w:t>
       </w:r>
       <w:r>
         <w:t>.</w:t>
@@ -1494,13 +2053,10 @@
         </w:numPr>
       </w:pPr>
       <w:r>
-        <w:t xml:space="preserve">Система выводит форму для заполнения информации о </w:t>
-      </w:r>
-      <w:r>
-        <w:t>заказ</w:t>
-      </w:r>
-      <w:r>
-        <w:t>.</w:t>
+        <w:t>Управляющий изменяет</w:t>
+      </w:r>
+      <w:r>
+        <w:t xml:space="preserve"> поля формы и сохраняет информацию.</w:t>
       </w:r>
     </w:p>
     <w:p>
@@ -1512,7 +2068,7 @@
         </w:numPr>
       </w:pPr>
       <w:r>
-        <w:t>Управляющий заполняет поля формы и сохраняет информацию.</w:t>
+        <w:t>Система сохраняет запись.</w:t>
       </w:r>
     </w:p>
     <w:p>
@@ -1524,25 +2080,7 @@
         </w:numPr>
       </w:pPr>
       <w:r>
-        <w:t>Система сохраняет запись.</w:t>
-      </w:r>
-    </w:p>
-    <w:p>
-      <w:pPr>
-        <w:pStyle w:val="western"/>
-        <w:numPr>
-          <w:ilvl w:val="0"/>
-          <w:numId w:val="3"/>
-        </w:numPr>
-      </w:pPr>
-      <w:r>
-        <w:t xml:space="preserve">Система выводит список изменений в </w:t>
-      </w:r>
-      <w:r>
-        <w:t>заказе</w:t>
-      </w:r>
-      <w:r>
-        <w:t>.</w:t>
+        <w:t>Система выводит список изменений в заказе.</w:t>
       </w:r>
     </w:p>
     <w:p>
@@ -1576,7 +2114,6 @@
         <w:pStyle w:val="western"/>
       </w:pPr>
       <w:r>
-        <w:lastRenderedPageBreak/>
         <w:t>Если окажется, что база данных недоступна, то система выдает сообщение об ошибке. После подтверждения этого сообщения вариант использования завершается.</w:t>
       </w:r>
     </w:p>
@@ -1591,50 +2128,35 @@
           <w:i/>
           <w:iCs/>
         </w:rPr>
-        <w:t>Заказ</w:t>
-      </w:r>
-      <w:r>
-        <w:rPr>
-          <w:b/>
-          <w:bCs/>
-          <w:i/>
-          <w:iCs/>
-        </w:rPr>
-        <w:t xml:space="preserve"> не существует</w:t>
-      </w:r>
-    </w:p>
-    <w:p>
-      <w:pPr>
-        <w:pStyle w:val="western"/>
-      </w:pPr>
-      <w:r>
-        <w:t xml:space="preserve">1. Система выдает управляющему магазином предупреждение о том, что товар уже не существует и запрашивает дальнейшее действие (выбрать другой существующий </w:t>
-      </w:r>
-      <w:r>
-        <w:t>заказ</w:t>
-      </w:r>
-      <w:r>
-        <w:t xml:space="preserve"> или перейти в создание </w:t>
-      </w:r>
-      <w:r>
-        <w:t>заказа</w:t>
-      </w:r>
-      <w:r>
-        <w:t>).</w:t>
-      </w:r>
-    </w:p>
-    <w:p>
-      <w:pPr>
-        <w:pStyle w:val="western"/>
-      </w:pPr>
-      <w:r>
-        <w:t xml:space="preserve">2. </w:t>
-      </w:r>
-      <w:r>
-        <w:t>Продавец</w:t>
-      </w:r>
-      <w:r>
-        <w:t xml:space="preserve"> выбирает дальнейшее действие. Если он отказывается от выбора нового товара, то вариант использования завершается, иначе продолжает выполняться основной поток.</w:t>
+        <w:t>Заказ не существует</w:t>
+      </w:r>
+    </w:p>
+    <w:p>
+      <w:pPr>
+        <w:pStyle w:val="western"/>
+      </w:pPr>
+      <w:r>
+        <w:t xml:space="preserve">1. Система выдает управляющему магазином предупреждение о том, что </w:t>
+      </w:r>
+      <w:r>
+        <w:t>продукт</w:t>
+      </w:r>
+      <w:r>
+        <w:t xml:space="preserve"> уже не существует и запрашивает дальнейшее действие (выбрать другой существующий заказ или перейти в создание заказа).</w:t>
+      </w:r>
+    </w:p>
+    <w:p>
+      <w:pPr>
+        <w:pStyle w:val="western"/>
+      </w:pPr>
+      <w:r>
+        <w:t xml:space="preserve">2. Продавец выбирает дальнейшее действие. Если он отказывается от выбора нового </w:t>
+      </w:r>
+      <w:r>
+        <w:t>продукт</w:t>
+      </w:r>
+      <w:r>
+        <w:t>а, то вариант использования завершается, иначе продолжает выполняться основной поток.</w:t>
       </w:r>
     </w:p>
     <w:p>
@@ -1654,10 +2176,7 @@
         <w:pStyle w:val="western"/>
       </w:pPr>
       <w:r>
-        <w:t>Продавец</w:t>
-      </w:r>
-      <w:r>
-        <w:t xml:space="preserve"> авторизован в системе.</w:t>
+        <w:t>Продавец авторизован в системе.</w:t>
       </w:r>
     </w:p>
     <w:p>
@@ -1677,13 +2196,7 @@
         <w:pStyle w:val="western"/>
       </w:pPr>
       <w:r>
-        <w:t xml:space="preserve">Изменены существующие </w:t>
-      </w:r>
-      <w:r>
-        <w:t>заказы</w:t>
-      </w:r>
-      <w:r>
-        <w:t>.</w:t>
+        <w:t>Изменены существующие заказы.</w:t>
       </w:r>
     </w:p>
     <w:p>
@@ -1709,6 +2222,232 @@
 <file path=word/numbering.xml><?xml version="1.0" encoding="utf-8"?>
 <w:numbering xmlns:wpc="http://schemas.microsoft.com/office/word/2010/wordprocessingCanvas" xmlns:mc="http://schemas.openxmlformats.org/markup-compatibility/2006" xmlns:o="urn:schemas-microsoft-com:office:office" xmlns:r="http://schemas.openxmlformats.org/officeDocument/2006/relationships" xmlns:m="http://schemas.openxmlformats.org/officeDocument/2006/math" xmlns:v="urn:schemas-microsoft-com:vml" xmlns:wp14="http://schemas.microsoft.com/office/word/2010/wordprocessingDrawing" xmlns:wp="http://schemas.openxmlformats.org/drawingml/2006/wordprocessingDrawing" xmlns:w10="urn:schemas-microsoft-com:office:word" xmlns:w="http://schemas.openxmlformats.org/wordprocessingml/2006/main" xmlns:w14="http://schemas.microsoft.com/office/word/2010/wordml" xmlns:w15="http://schemas.microsoft.com/office/word/2012/wordml" xmlns:wpg="http://schemas.microsoft.com/office/word/2010/wordprocessingGroup" xmlns:wpi="http://schemas.microsoft.com/office/word/2010/wordprocessingInk" xmlns:wne="http://schemas.microsoft.com/office/word/2006/wordml" xmlns:wps="http://schemas.microsoft.com/office/word/2010/wordprocessingShape" mc:Ignorable="w14 w15 wp14">
   <w:abstractNum w:abstractNumId="0">
+    <w:nsid w:val="376A0EC1"/>
+    <w:multiLevelType w:val="hybridMultilevel"/>
+    <w:tmpl w:val="7F12688A"/>
+    <w:lvl w:ilvl="0" w:tplc="04190001">
+      <w:start w:val="1"/>
+      <w:numFmt w:val="bullet"/>
+      <w:lvlText w:val=""/>
+      <w:lvlJc w:val="left"/>
+      <w:pPr>
+        <w:ind w:left="720" w:hanging="360"/>
+      </w:pPr>
+      <w:rPr>
+        <w:rFonts w:ascii="Symbol" w:hAnsi="Symbol" w:hint="default"/>
+      </w:rPr>
+    </w:lvl>
+    <w:lvl w:ilvl="1" w:tplc="04190003" w:tentative="1">
+      <w:start w:val="1"/>
+      <w:numFmt w:val="bullet"/>
+      <w:lvlText w:val="o"/>
+      <w:lvlJc w:val="left"/>
+      <w:pPr>
+        <w:ind w:left="1440" w:hanging="360"/>
+      </w:pPr>
+      <w:rPr>
+        <w:rFonts w:ascii="Courier New" w:hAnsi="Courier New" w:cs="Courier New" w:hint="default"/>
+      </w:rPr>
+    </w:lvl>
+    <w:lvl w:ilvl="2" w:tplc="04190005" w:tentative="1">
+      <w:start w:val="1"/>
+      <w:numFmt w:val="bullet"/>
+      <w:lvlText w:val=""/>
+      <w:lvlJc w:val="left"/>
+      <w:pPr>
+        <w:ind w:left="2160" w:hanging="360"/>
+      </w:pPr>
+      <w:rPr>
+        <w:rFonts w:ascii="Wingdings" w:hAnsi="Wingdings" w:hint="default"/>
+      </w:rPr>
+    </w:lvl>
+    <w:lvl w:ilvl="3" w:tplc="04190001" w:tentative="1">
+      <w:start w:val="1"/>
+      <w:numFmt w:val="bullet"/>
+      <w:lvlText w:val=""/>
+      <w:lvlJc w:val="left"/>
+      <w:pPr>
+        <w:ind w:left="2880" w:hanging="360"/>
+      </w:pPr>
+      <w:rPr>
+        <w:rFonts w:ascii="Symbol" w:hAnsi="Symbol" w:hint="default"/>
+      </w:rPr>
+    </w:lvl>
+    <w:lvl w:ilvl="4" w:tplc="04190003" w:tentative="1">
+      <w:start w:val="1"/>
+      <w:numFmt w:val="bullet"/>
+      <w:lvlText w:val="o"/>
+      <w:lvlJc w:val="left"/>
+      <w:pPr>
+        <w:ind w:left="3600" w:hanging="360"/>
+      </w:pPr>
+      <w:rPr>
+        <w:rFonts w:ascii="Courier New" w:hAnsi="Courier New" w:cs="Courier New" w:hint="default"/>
+      </w:rPr>
+    </w:lvl>
+    <w:lvl w:ilvl="5" w:tplc="04190005" w:tentative="1">
+      <w:start w:val="1"/>
+      <w:numFmt w:val="bullet"/>
+      <w:lvlText w:val=""/>
+      <w:lvlJc w:val="left"/>
+      <w:pPr>
+        <w:ind w:left="4320" w:hanging="360"/>
+      </w:pPr>
+      <w:rPr>
+        <w:rFonts w:ascii="Wingdings" w:hAnsi="Wingdings" w:hint="default"/>
+      </w:rPr>
+    </w:lvl>
+    <w:lvl w:ilvl="6" w:tplc="04190001" w:tentative="1">
+      <w:start w:val="1"/>
+      <w:numFmt w:val="bullet"/>
+      <w:lvlText w:val=""/>
+      <w:lvlJc w:val="left"/>
+      <w:pPr>
+        <w:ind w:left="5040" w:hanging="360"/>
+      </w:pPr>
+      <w:rPr>
+        <w:rFonts w:ascii="Symbol" w:hAnsi="Symbol" w:hint="default"/>
+      </w:rPr>
+    </w:lvl>
+    <w:lvl w:ilvl="7" w:tplc="04190003" w:tentative="1">
+      <w:start w:val="1"/>
+      <w:numFmt w:val="bullet"/>
+      <w:lvlText w:val="o"/>
+      <w:lvlJc w:val="left"/>
+      <w:pPr>
+        <w:ind w:left="5760" w:hanging="360"/>
+      </w:pPr>
+      <w:rPr>
+        <w:rFonts w:ascii="Courier New" w:hAnsi="Courier New" w:cs="Courier New" w:hint="default"/>
+      </w:rPr>
+    </w:lvl>
+    <w:lvl w:ilvl="8" w:tplc="04190005" w:tentative="1">
+      <w:start w:val="1"/>
+      <w:numFmt w:val="bullet"/>
+      <w:lvlText w:val=""/>
+      <w:lvlJc w:val="left"/>
+      <w:pPr>
+        <w:ind w:left="6480" w:hanging="360"/>
+      </w:pPr>
+      <w:rPr>
+        <w:rFonts w:ascii="Wingdings" w:hAnsi="Wingdings" w:hint="default"/>
+      </w:rPr>
+    </w:lvl>
+  </w:abstractNum>
+  <w:abstractNum w:abstractNumId="1">
+    <w:nsid w:val="434F6D2A"/>
+    <w:multiLevelType w:val="hybridMultilevel"/>
+    <w:tmpl w:val="7598B4A2"/>
+    <w:lvl w:ilvl="0" w:tplc="04190001">
+      <w:start w:val="1"/>
+      <w:numFmt w:val="bullet"/>
+      <w:lvlText w:val=""/>
+      <w:lvlJc w:val="left"/>
+      <w:pPr>
+        <w:ind w:left="720" w:hanging="360"/>
+      </w:pPr>
+      <w:rPr>
+        <w:rFonts w:ascii="Symbol" w:hAnsi="Symbol" w:hint="default"/>
+      </w:rPr>
+    </w:lvl>
+    <w:lvl w:ilvl="1" w:tplc="04190003" w:tentative="1">
+      <w:start w:val="1"/>
+      <w:numFmt w:val="bullet"/>
+      <w:lvlText w:val="o"/>
+      <w:lvlJc w:val="left"/>
+      <w:pPr>
+        <w:ind w:left="1440" w:hanging="360"/>
+      </w:pPr>
+      <w:rPr>
+        <w:rFonts w:ascii="Courier New" w:hAnsi="Courier New" w:cs="Courier New" w:hint="default"/>
+      </w:rPr>
+    </w:lvl>
+    <w:lvl w:ilvl="2" w:tplc="04190005" w:tentative="1">
+      <w:start w:val="1"/>
+      <w:numFmt w:val="bullet"/>
+      <w:lvlText w:val=""/>
+      <w:lvlJc w:val="left"/>
+      <w:pPr>
+        <w:ind w:left="2160" w:hanging="360"/>
+      </w:pPr>
+      <w:rPr>
+        <w:rFonts w:ascii="Wingdings" w:hAnsi="Wingdings" w:hint="default"/>
+      </w:rPr>
+    </w:lvl>
+    <w:lvl w:ilvl="3" w:tplc="04190001" w:tentative="1">
+      <w:start w:val="1"/>
+      <w:numFmt w:val="bullet"/>
+      <w:lvlText w:val=""/>
+      <w:lvlJc w:val="left"/>
+      <w:pPr>
+        <w:ind w:left="2880" w:hanging="360"/>
+      </w:pPr>
+      <w:rPr>
+        <w:rFonts w:ascii="Symbol" w:hAnsi="Symbol" w:hint="default"/>
+      </w:rPr>
+    </w:lvl>
+    <w:lvl w:ilvl="4" w:tplc="04190003" w:tentative="1">
+      <w:start w:val="1"/>
+      <w:numFmt w:val="bullet"/>
+      <w:lvlText w:val="o"/>
+      <w:lvlJc w:val="left"/>
+      <w:pPr>
+        <w:ind w:left="3600" w:hanging="360"/>
+      </w:pPr>
+      <w:rPr>
+        <w:rFonts w:ascii="Courier New" w:hAnsi="Courier New" w:cs="Courier New" w:hint="default"/>
+      </w:rPr>
+    </w:lvl>
+    <w:lvl w:ilvl="5" w:tplc="04190005" w:tentative="1">
+      <w:start w:val="1"/>
+      <w:numFmt w:val="bullet"/>
+      <w:lvlText w:val=""/>
+      <w:lvlJc w:val="left"/>
+      <w:pPr>
+        <w:ind w:left="4320" w:hanging="360"/>
+      </w:pPr>
+      <w:rPr>
+        <w:rFonts w:ascii="Wingdings" w:hAnsi="Wingdings" w:hint="default"/>
+      </w:rPr>
+    </w:lvl>
+    <w:lvl w:ilvl="6" w:tplc="04190001" w:tentative="1">
+      <w:start w:val="1"/>
+      <w:numFmt w:val="bullet"/>
+      <w:lvlText w:val=""/>
+      <w:lvlJc w:val="left"/>
+      <w:pPr>
+        <w:ind w:left="5040" w:hanging="360"/>
+      </w:pPr>
+      <w:rPr>
+        <w:rFonts w:ascii="Symbol" w:hAnsi="Symbol" w:hint="default"/>
+      </w:rPr>
+    </w:lvl>
+    <w:lvl w:ilvl="7" w:tplc="04190003" w:tentative="1">
+      <w:start w:val="1"/>
+      <w:numFmt w:val="bullet"/>
+      <w:lvlText w:val="o"/>
+      <w:lvlJc w:val="left"/>
+      <w:pPr>
+        <w:ind w:left="5760" w:hanging="360"/>
+      </w:pPr>
+      <w:rPr>
+        <w:rFonts w:ascii="Courier New" w:hAnsi="Courier New" w:cs="Courier New" w:hint="default"/>
+      </w:rPr>
+    </w:lvl>
+    <w:lvl w:ilvl="8" w:tplc="04190005" w:tentative="1">
+      <w:start w:val="1"/>
+      <w:numFmt w:val="bullet"/>
+      <w:lvlText w:val=""/>
+      <w:lvlJc w:val="left"/>
+      <w:pPr>
+        <w:ind w:left="6480" w:hanging="360"/>
+      </w:pPr>
+      <w:rPr>
+        <w:rFonts w:ascii="Wingdings" w:hAnsi="Wingdings" w:hint="default"/>
+      </w:rPr>
+    </w:lvl>
+  </w:abstractNum>
+  <w:abstractNum w:abstractNumId="2">
     <w:nsid w:val="54E80A9A"/>
     <w:multiLevelType w:val="hybridMultilevel"/>
     <w:tmpl w:val="F0BE63C4"/>
@@ -1797,7 +2536,7 @@
       </w:pPr>
     </w:lvl>
   </w:abstractNum>
-  <w:abstractNum w:abstractNumId="1">
+  <w:abstractNum w:abstractNumId="3">
     <w:nsid w:val="554D2D26"/>
     <w:multiLevelType w:val="hybridMultilevel"/>
     <w:tmpl w:val="F0BE63C4"/>
@@ -1886,7 +2625,7 @@
       </w:pPr>
     </w:lvl>
   </w:abstractNum>
-  <w:abstractNum w:abstractNumId="2">
+  <w:abstractNum w:abstractNumId="4">
     <w:nsid w:val="7B73511D"/>
     <w:multiLevelType w:val="hybridMultilevel"/>
     <w:tmpl w:val="58B80030"/>
@@ -1976,13 +2715,19 @@
     </w:lvl>
   </w:abstractNum>
   <w:num w:numId="1">
+    <w:abstractNumId w:val="4"/>
+  </w:num>
+  <w:num w:numId="2">
     <w:abstractNumId w:val="2"/>
   </w:num>
-  <w:num w:numId="2">
+  <w:num w:numId="3">
+    <w:abstractNumId w:val="3"/>
+  </w:num>
+  <w:num w:numId="4">
+    <w:abstractNumId w:val="1"/>
+  </w:num>
+  <w:num w:numId="5">
     <w:abstractNumId w:val="0"/>
-  </w:num>
-  <w:num w:numId="3">
-    <w:abstractNumId w:val="1"/>
   </w:num>
 </w:numbering>
 </file>

</xml_diff>